<commit_message>
avances + lista de procedures
</commit_message>
<xml_diff>
--- a/Documentación/Estrategia.docx
+++ b/Documentación/Estrategia.docx
@@ -1093,8 +1093,437 @@
           <w:sz w:val="24"/>
         </w:rPr>
       </w:pPr>
+      <w:r>
+        <w:rPr>
+          <w:i/>
+          <w:sz w:val="24"/>
+        </w:rPr>
+        <w:t>Lista:</w:t>
+      </w:r>
+    </w:p>
+    <w:p>
+      <w:pPr>
+        <w:autoSpaceDE w:val="0"/>
+        <w:autoSpaceDN w:val="0"/>
+        <w:adjustRightInd w:val="0"/>
+        <w:spacing w:after="0" w:line="240" w:lineRule="auto"/>
+        <w:rPr>
+          <w:i/>
+          <w:sz w:val="24"/>
+        </w:rPr>
+      </w:pPr>
+    </w:p>
+    <w:p>
+      <w:pPr>
+        <w:pStyle w:val="Sinespaciado"/>
+      </w:pPr>
+      <w:r>
+        <w:t>MODIFICAR_RUTA</w:t>
+      </w:r>
+    </w:p>
+    <w:p>
+      <w:pPr>
+        <w:pStyle w:val="Sinespaciado"/>
+      </w:pPr>
+      <w:r>
+        <w:t>ELIMINAR_FUNCIONALIDAD_DEL_ROL</w:t>
+      </w:r>
+    </w:p>
+    <w:p>
+      <w:pPr>
+        <w:pStyle w:val="Sinespaciado"/>
+      </w:pPr>
       <w:bookmarkStart w:id="6" w:name="_GoBack"/>
       <w:bookmarkEnd w:id="6"/>
+      <w:r>
+        <w:t>MODIFICAR_NOMBRE_ROL</w:t>
+      </w:r>
+      <w:r>
+        <w:t xml:space="preserve"> </w:t>
+      </w:r>
+    </w:p>
+    <w:p>
+      <w:pPr>
+        <w:pStyle w:val="Sinespaciado"/>
+      </w:pPr>
+      <w:r>
+        <w:t xml:space="preserve">CREAR_VUELO  </w:t>
+      </w:r>
+    </w:p>
+    <w:p>
+      <w:pPr>
+        <w:pStyle w:val="Sinespaciado"/>
+      </w:pPr>
+      <w:r>
+        <w:t xml:space="preserve"> CAMBIO_ESTADO     </w:t>
+      </w:r>
+    </w:p>
+    <w:p>
+      <w:pPr>
+        <w:pStyle w:val="Sinespaciado"/>
+      </w:pPr>
+      <w:r>
+        <w:t xml:space="preserve"> CREAR_AERONAVE     </w:t>
+      </w:r>
+    </w:p>
+    <w:p>
+      <w:pPr>
+        <w:pStyle w:val="Sinespaciado"/>
+      </w:pPr>
+      <w:r>
+        <w:t xml:space="preserve"> CREAR_RUTA</w:t>
+      </w:r>
+    </w:p>
+    <w:p>
+      <w:pPr>
+        <w:pStyle w:val="Sinespaciado"/>
+      </w:pPr>
+      <w:r>
+        <w:t xml:space="preserve"> CREAR_ROL    </w:t>
+      </w:r>
+    </w:p>
+    <w:p>
+      <w:pPr>
+        <w:pStyle w:val="Sinespaciado"/>
+      </w:pPr>
+      <w:r>
+        <w:t xml:space="preserve"> CREAR_FUNCIONALIDAD    </w:t>
+      </w:r>
+    </w:p>
+    <w:p>
+      <w:pPr>
+        <w:pStyle w:val="Sinespaciado"/>
+      </w:pPr>
+      <w:r>
+        <w:t xml:space="preserve"> GET_FUNCIONALIDADES_ROL     </w:t>
+      </w:r>
+    </w:p>
+    <w:p>
+      <w:pPr>
+        <w:pStyle w:val="Sinespaciado"/>
+        <w:rPr>
+          <w:lang w:val="en-US"/>
+        </w:rPr>
+      </w:pPr>
+      <w:r>
+        <w:t xml:space="preserve"> </w:t>
+      </w:r>
+      <w:r>
+        <w:rPr>
+          <w:lang w:val="en-US"/>
+        </w:rPr>
+        <w:t xml:space="preserve">GET_FUNCIONALIDADES     </w:t>
+      </w:r>
+    </w:p>
+    <w:p>
+      <w:pPr>
+        <w:pStyle w:val="Sinespaciado"/>
+        <w:rPr>
+          <w:lang w:val="en-US"/>
+        </w:rPr>
+      </w:pPr>
+      <w:r>
+        <w:rPr>
+          <w:lang w:val="en-US"/>
+        </w:rPr>
+        <w:t xml:space="preserve"> GET_ROLES     </w:t>
+      </w:r>
+    </w:p>
+    <w:p>
+      <w:pPr>
+        <w:pStyle w:val="Sinespaciado"/>
+        <w:rPr>
+          <w:lang w:val="en-US"/>
+        </w:rPr>
+      </w:pPr>
+      <w:r>
+        <w:rPr>
+          <w:lang w:val="en-US"/>
+        </w:rPr>
+        <w:t xml:space="preserve"> GET_DESC_ROL     </w:t>
+      </w:r>
+    </w:p>
+    <w:p>
+      <w:pPr>
+        <w:pStyle w:val="Sinespaciado"/>
+        <w:rPr>
+          <w:lang w:val="en-US"/>
+        </w:rPr>
+      </w:pPr>
+      <w:r>
+        <w:rPr>
+          <w:lang w:val="en-US"/>
+        </w:rPr>
+        <w:t xml:space="preserve"> GET_ROL     </w:t>
+      </w:r>
+    </w:p>
+    <w:p>
+      <w:pPr>
+        <w:pStyle w:val="Sinespaciado"/>
+        <w:rPr>
+          <w:lang w:val="en-US"/>
+        </w:rPr>
+      </w:pPr>
+      <w:r>
+        <w:rPr>
+          <w:lang w:val="en-US"/>
+        </w:rPr>
+        <w:t xml:space="preserve"> ACTIVAR_ROL     </w:t>
+      </w:r>
+    </w:p>
+    <w:p>
+      <w:pPr>
+        <w:pStyle w:val="Sinespaciado"/>
+        <w:rPr>
+          <w:lang w:val="en-US"/>
+        </w:rPr>
+      </w:pPr>
+      <w:r>
+        <w:rPr>
+          <w:lang w:val="en-US"/>
+        </w:rPr>
+        <w:t xml:space="preserve"> BAJA_ROL</w:t>
+      </w:r>
+    </w:p>
+    <w:p>
+      <w:pPr>
+        <w:pStyle w:val="Sinespaciado"/>
+      </w:pPr>
+      <w:r>
+        <w:rPr>
+          <w:lang w:val="en-US"/>
+        </w:rPr>
+        <w:t xml:space="preserve"> </w:t>
+      </w:r>
+      <w:r>
+        <w:t>GET_CLIENTE</w:t>
+      </w:r>
+    </w:p>
+    <w:p>
+      <w:pPr>
+        <w:pStyle w:val="Sinespaciado"/>
+      </w:pPr>
+      <w:r>
+        <w:t xml:space="preserve"> GET_ESTADO_USUARIO</w:t>
+      </w:r>
+    </w:p>
+    <w:p>
+      <w:pPr>
+        <w:pStyle w:val="Sinespaciado"/>
+      </w:pPr>
+      <w:r>
+        <w:t xml:space="preserve"> HABILITAR_USUARIO  </w:t>
+      </w:r>
+    </w:p>
+    <w:p>
+      <w:pPr>
+        <w:pStyle w:val="Sinespaciado"/>
+      </w:pPr>
+      <w:r>
+        <w:t xml:space="preserve"> BAJA_USUARIO</w:t>
+      </w:r>
+    </w:p>
+    <w:p>
+      <w:pPr>
+        <w:pStyle w:val="Sinespaciado"/>
+      </w:pPr>
+      <w:r>
+        <w:t xml:space="preserve"> GET_ROLES_USUARIO</w:t>
+      </w:r>
+    </w:p>
+    <w:p>
+      <w:pPr>
+        <w:pStyle w:val="Sinespaciado"/>
+      </w:pPr>
+      <w:r>
+        <w:t xml:space="preserve"> </w:t>
+      </w:r>
+      <w:r>
+        <w:t>I</w:t>
+      </w:r>
+      <w:r>
+        <w:t>NTENTO_LOGIN</w:t>
+      </w:r>
+    </w:p>
+    <w:p>
+      <w:pPr>
+        <w:pStyle w:val="Sinespaciado"/>
+        <w:rPr>
+          <w:lang w:val="en-US"/>
+        </w:rPr>
+      </w:pPr>
+      <w:r>
+        <w:t xml:space="preserve"> </w:t>
+      </w:r>
+      <w:r>
+        <w:rPr>
+          <w:lang w:val="en-US"/>
+        </w:rPr>
+        <w:t>SET_PASSWORD</w:t>
+      </w:r>
+    </w:p>
+    <w:p>
+      <w:pPr>
+        <w:pStyle w:val="Sinespaciado"/>
+        <w:rPr>
+          <w:lang w:val="en-US"/>
+        </w:rPr>
+      </w:pPr>
+      <w:r>
+        <w:rPr>
+          <w:lang w:val="en-US"/>
+        </w:rPr>
+        <w:t xml:space="preserve"> PASSWORD_CORRECTA</w:t>
+      </w:r>
+    </w:p>
+    <w:p>
+      <w:pPr>
+        <w:pStyle w:val="Sinespaciado"/>
+        <w:rPr>
+          <w:lang w:val="en-US"/>
+        </w:rPr>
+      </w:pPr>
+      <w:r>
+        <w:rPr>
+          <w:lang w:val="en-US"/>
+        </w:rPr>
+        <w:t xml:space="preserve"> EXISTE_USUARIO</w:t>
+      </w:r>
+    </w:p>
+    <w:p>
+      <w:pPr>
+        <w:pStyle w:val="Sinespaciado"/>
+        <w:rPr>
+          <w:lang w:val="en-US"/>
+        </w:rPr>
+      </w:pPr>
+      <w:r>
+        <w:rPr>
+          <w:lang w:val="en-US"/>
+        </w:rPr>
+        <w:t xml:space="preserve"> GET_ID_RUTA </w:t>
+      </w:r>
+    </w:p>
+    <w:p>
+      <w:pPr>
+        <w:pStyle w:val="Sinespaciado"/>
+        <w:rPr>
+          <w:lang w:val="en-US"/>
+        </w:rPr>
+      </w:pPr>
+      <w:r>
+        <w:rPr>
+          <w:lang w:val="en-US"/>
+        </w:rPr>
+        <w:t xml:space="preserve"> GET_ID_PUNTOCOMPRA</w:t>
+      </w:r>
+    </w:p>
+    <w:p>
+      <w:pPr>
+        <w:pStyle w:val="Sinespaciado"/>
+        <w:rPr>
+          <w:lang w:val="en-US"/>
+        </w:rPr>
+      </w:pPr>
+      <w:r>
+        <w:rPr>
+          <w:lang w:val="en-US"/>
+        </w:rPr>
+        <w:t xml:space="preserve"> GET_ID_PRODUCTO</w:t>
+      </w:r>
+    </w:p>
+    <w:p>
+      <w:pPr>
+        <w:pStyle w:val="Sinespaciado"/>
+        <w:rPr>
+          <w:lang w:val="en-US"/>
+        </w:rPr>
+      </w:pPr>
+      <w:r>
+        <w:rPr>
+          <w:lang w:val="en-US"/>
+        </w:rPr>
+        <w:t xml:space="preserve"> GET_ID_AERONAVE     </w:t>
+      </w:r>
+    </w:p>
+    <w:p>
+      <w:pPr>
+        <w:pStyle w:val="Sinespaciado"/>
+        <w:rPr>
+          <w:lang w:val="en-US"/>
+        </w:rPr>
+      </w:pPr>
+      <w:r>
+        <w:rPr>
+          <w:lang w:val="en-US"/>
+        </w:rPr>
+        <w:t xml:space="preserve"> GET_ID_FUNCIONALIDAD</w:t>
+      </w:r>
+    </w:p>
+    <w:p>
+      <w:pPr>
+        <w:pStyle w:val="Sinespaciado"/>
+        <w:rPr>
+          <w:lang w:val="en-US"/>
+        </w:rPr>
+      </w:pPr>
+      <w:r>
+        <w:rPr>
+          <w:lang w:val="en-US"/>
+        </w:rPr>
+        <w:lastRenderedPageBreak/>
+        <w:t xml:space="preserve"> GET_ID_ESTADO</w:t>
+      </w:r>
+    </w:p>
+    <w:p>
+      <w:pPr>
+        <w:pStyle w:val="Sinespaciado"/>
+        <w:rPr>
+          <w:lang w:val="en-US"/>
+        </w:rPr>
+      </w:pPr>
+      <w:r>
+        <w:rPr>
+          <w:lang w:val="en-US"/>
+        </w:rPr>
+        <w:t xml:space="preserve"> GET_ID_SERVICIO</w:t>
+      </w:r>
+    </w:p>
+    <w:p>
+      <w:pPr>
+        <w:pStyle w:val="Sinespaciado"/>
+        <w:rPr>
+          <w:lang w:val="en-US"/>
+        </w:rPr>
+      </w:pPr>
+      <w:r>
+        <w:rPr>
+          <w:lang w:val="en-US"/>
+        </w:rPr>
+        <w:t xml:space="preserve"> GET_ID_CIUDAD    </w:t>
+      </w:r>
+    </w:p>
+    <w:p>
+      <w:pPr>
+        <w:pStyle w:val="Sinespaciado"/>
+        <w:rPr>
+          <w:lang w:val="en-US"/>
+        </w:rPr>
+      </w:pPr>
+      <w:r>
+        <w:rPr>
+          <w:lang w:val="en-US"/>
+        </w:rPr>
+        <w:t xml:space="preserve"> GET_CLIENTE_ID     </w:t>
+      </w:r>
+    </w:p>
+    <w:p>
+      <w:pPr>
+        <w:pStyle w:val="Sinespaciado"/>
+      </w:pPr>
+      <w:r>
+        <w:t>GET_ID_USUARIO</w:t>
+      </w:r>
     </w:p>
     <w:sectPr>
       <w:footerReference w:type="default" r:id="rId9"/>
@@ -2155,6 +2584,15 @@
     <w:uiPriority w:val="99"/>
     <w:rsid w:val="00D0184E"/>
   </w:style>
+  <w:style w:type="paragraph" w:styleId="Sinespaciado">
+    <w:name w:val="No Spacing"/>
+    <w:uiPriority w:val="1"/>
+    <w:qFormat/>
+    <w:rsid w:val="00E51F6A"/>
+    <w:pPr>
+      <w:spacing w:after="0" w:line="240" w:lineRule="auto"/>
+    </w:pPr>
+  </w:style>
 </w:styles>
 </file>
 
@@ -2424,7 +2862,7 @@
 </file>
 
 <file path=customXml/itemProps1.xml><?xml version="1.0" encoding="utf-8"?>
-<ds:datastoreItem xmlns:ds="http://schemas.openxmlformats.org/officeDocument/2006/customXml" ds:itemID="{8139A59A-4554-4625-AF28-7C38080A0E65}">
+<ds:datastoreItem xmlns:ds="http://schemas.openxmlformats.org/officeDocument/2006/customXml" ds:itemID="{359C1BF8-0F3A-41A1-B83D-0D5FA24A44E9}">
   <ds:schemaRefs>
     <ds:schemaRef ds:uri="http://schemas.openxmlformats.org/officeDocument/2006/bibliography"/>
   </ds:schemaRefs>

</xml_diff>